<commit_message>
Szenario/Hotel - Szenarios & Personas.docx
</commit_message>
<xml_diff>
--- a/Documentation/Usecases/Stammdaten  & Auswertung.docx
+++ b/Documentation/Usecases/Stammdaten  & Auswertung.docx
@@ -1,6 +1,6 @@
 
 <file path=word/document.xml><?xml version="1.0" encoding="utf-8"?>
-<w:document xmlns:wpc="http://schemas.microsoft.com/office/word/2010/wordprocessingCanvas" xmlns:mo="http://schemas.microsoft.com/office/mac/office/2008/main" xmlns:mc="http://schemas.openxmlformats.org/markup-compatibility/2006" xmlns:mv="urn:schemas-microsoft-com:mac:vml" xmlns:o="urn:schemas-microsoft-com:office:office" xmlns:r="http://schemas.openxmlformats.org/officeDocument/2006/relationships" xmlns:m="http://schemas.openxmlformats.org/officeDocument/2006/math" xmlns:v="urn:schemas-microsoft-com:vml" xmlns:wp14="http://schemas.microsoft.com/office/word/2010/wordprocessingDrawing" xmlns:wp="http://schemas.openxmlformats.org/drawingml/2006/wordprocessingDrawing" xmlns:w10="urn:schemas-microsoft-com:office:word" xmlns:w="http://schemas.openxmlformats.org/wordprocessingml/2006/main" xmlns:w14="http://schemas.microsoft.com/office/word/2010/wordml" xmlns:wpg="http://schemas.microsoft.com/office/word/2010/wordprocessingGroup" xmlns:wpi="http://schemas.microsoft.com/office/word/2010/wordprocessingInk" xmlns:wne="http://schemas.microsoft.com/office/word/2006/wordml" xmlns:wps="http://schemas.microsoft.com/office/word/2010/wordprocessingShape" mc:Ignorable="w14 wp14">
+<w:document xmlns:wpc="http://schemas.microsoft.com/office/word/2010/wordprocessingCanvas" xmlns:mc="http://schemas.openxmlformats.org/markup-compatibility/2006" xmlns:o="urn:schemas-microsoft-com:office:office" xmlns:r="http://schemas.openxmlformats.org/officeDocument/2006/relationships" xmlns:m="http://schemas.openxmlformats.org/officeDocument/2006/math" xmlns:v="urn:schemas-microsoft-com:vml" xmlns:wp14="http://schemas.microsoft.com/office/word/2010/wordprocessingDrawing" xmlns:wp="http://schemas.openxmlformats.org/drawingml/2006/wordprocessingDrawing" xmlns:w10="urn:schemas-microsoft-com:office:word" xmlns:w="http://schemas.openxmlformats.org/wordprocessingml/2006/main" xmlns:w14="http://schemas.microsoft.com/office/word/2010/wordml" xmlns:wpg="http://schemas.microsoft.com/office/word/2010/wordprocessingGroup" xmlns:wpi="http://schemas.microsoft.com/office/word/2010/wordprocessingInk" xmlns:wne="http://schemas.microsoft.com/office/word/2006/wordml" xmlns:wps="http://schemas.microsoft.com/office/word/2010/wordprocessingShape" mc:Ignorable="w14 wp14">
   <w:body>
     <w:p>
       <w:pPr>
@@ -27,11 +27,9 @@
       <w:pPr>
         <w:pStyle w:val="berschrift2"/>
       </w:pPr>
-      <w:proofErr w:type="spellStart"/>
       <w:r>
         <w:t>Stakeholders</w:t>
       </w:r>
-      <w:proofErr w:type="spellEnd"/>
     </w:p>
     <w:p>
       <w:pPr>
@@ -42,7 +40,10 @@
         </w:numPr>
       </w:pPr>
       <w:r>
-        <w:t>Administrator</w:t>
+        <w:t>Systema</w:t>
+      </w:r>
+      <w:r>
+        <w:t>dministrator</w:t>
       </w:r>
     </w:p>
     <w:p>
@@ -54,7 +55,7 @@
         </w:numPr>
       </w:pPr>
       <w:r>
-        <w:t>Bank</w:t>
+        <w:t>Hotel-Manager</w:t>
       </w:r>
     </w:p>
     <w:p>
@@ -66,7 +67,7 @@
         </w:numPr>
       </w:pPr>
       <w:r>
-        <w:t>Leiter</w:t>
+        <w:t>Finanzamt</w:t>
       </w:r>
     </w:p>
     <w:p>
@@ -76,118 +77,18 @@
           <w:ilvl w:val="0"/>
           <w:numId w:val="2"/>
         </w:numPr>
-        <w:spacing w:after="0" w:line="240" w:lineRule="auto"/>
-      </w:pPr>
-      <w:r>
-        <w:t>Finanzamt</w:t>
-      </w:r>
-    </w:p>
-    <w:p>
-      <w:pPr>
-        <w:pStyle w:val="Listenabsatz1"/>
-        <w:numPr>
-          <w:ilvl w:val="0"/>
-          <w:numId w:val="2"/>
-        </w:numPr>
-      </w:pPr>
-      <w:r>
-        <w:rPr>
-          <w:rFonts w:asciiTheme="minorHAnsi" w:eastAsiaTheme="minorHAnsi" w:hAnsiTheme="minorHAnsi" w:cstheme="minorBidi"/>
-          <w:kern w:val="0"/>
-          <w:sz w:val="22"/>
-          <w:szCs w:val="22"/>
-          <w:lang w:eastAsia="en-US" w:bidi="ar-SA"/>
-        </w:rPr>
-        <w:t>Kunde</w:t>
-      </w:r>
-    </w:p>
-    <w:p>
-      <w:pPr>
-        <w:pStyle w:val="Listenabsatz1"/>
-        <w:numPr>
-          <w:ilvl w:val="1"/>
-          <w:numId w:val="2"/>
-        </w:numPr>
-        <w:rPr>
-          <w:rFonts w:asciiTheme="minorHAnsi" w:eastAsiaTheme="minorHAnsi" w:hAnsiTheme="minorHAnsi" w:cstheme="minorBidi"/>
-          <w:kern w:val="0"/>
-          <w:sz w:val="22"/>
-          <w:szCs w:val="22"/>
-          <w:lang w:eastAsia="en-US" w:bidi="ar-SA"/>
-        </w:rPr>
-      </w:pPr>
-      <w:r>
-        <w:rPr>
-          <w:rFonts w:asciiTheme="minorHAnsi" w:eastAsiaTheme="minorHAnsi" w:hAnsiTheme="minorHAnsi" w:cstheme="minorBidi"/>
-          <w:kern w:val="0"/>
-          <w:sz w:val="22"/>
-          <w:szCs w:val="22"/>
-          <w:lang w:eastAsia="en-US" w:bidi="ar-SA"/>
-        </w:rPr>
-        <w:t>Individualgast</w:t>
-      </w:r>
-    </w:p>
-    <w:p>
-      <w:pPr>
-        <w:pStyle w:val="Listenabsatz1"/>
-        <w:numPr>
-          <w:ilvl w:val="1"/>
-          <w:numId w:val="2"/>
-        </w:numPr>
-        <w:rPr>
-          <w:rFonts w:asciiTheme="minorHAnsi" w:eastAsiaTheme="minorHAnsi" w:hAnsiTheme="minorHAnsi" w:cstheme="minorBidi"/>
-          <w:kern w:val="0"/>
-          <w:sz w:val="22"/>
-          <w:szCs w:val="22"/>
-          <w:lang w:eastAsia="en-US" w:bidi="ar-SA"/>
-        </w:rPr>
-      </w:pPr>
-      <w:r>
-        <w:rPr>
-          <w:rFonts w:asciiTheme="minorHAnsi" w:eastAsiaTheme="minorHAnsi" w:hAnsiTheme="minorHAnsi" w:cstheme="minorBidi"/>
-          <w:kern w:val="0"/>
-          <w:sz w:val="22"/>
-          <w:szCs w:val="22"/>
-          <w:lang w:eastAsia="en-US" w:bidi="ar-SA"/>
-        </w:rPr>
-        <w:t>Firmen</w:t>
-      </w:r>
-    </w:p>
-    <w:p>
-      <w:pPr>
-        <w:pStyle w:val="Listenabsatz1"/>
-        <w:numPr>
-          <w:ilvl w:val="1"/>
-          <w:numId w:val="2"/>
-        </w:numPr>
-        <w:rPr>
-          <w:rFonts w:asciiTheme="minorHAnsi" w:eastAsiaTheme="minorHAnsi" w:hAnsiTheme="minorHAnsi" w:cstheme="minorBidi"/>
-          <w:kern w:val="0"/>
-          <w:sz w:val="22"/>
-          <w:szCs w:val="22"/>
-          <w:lang w:eastAsia="en-US" w:bidi="ar-SA"/>
-        </w:rPr>
-      </w:pPr>
-      <w:r>
-        <w:rPr>
-          <w:rFonts w:asciiTheme="minorHAnsi" w:eastAsiaTheme="minorHAnsi" w:hAnsiTheme="minorHAnsi" w:cstheme="minorBidi"/>
-          <w:kern w:val="0"/>
-          <w:sz w:val="22"/>
-          <w:szCs w:val="22"/>
-          <w:lang w:eastAsia="en-US" w:bidi="ar-SA"/>
-        </w:rPr>
-        <w:t>Reisebüros</w:t>
+      </w:pPr>
+      <w:r>
+        <w:t>Gemeinde</w:t>
       </w:r>
     </w:p>
     <w:p>
       <w:pPr>
         <w:pStyle w:val="berschrift2"/>
       </w:pPr>
-      <w:proofErr w:type="spellStart"/>
       <w:r>
         <w:t>Precondition</w:t>
       </w:r>
-      <w:proofErr w:type="spellEnd"/>
     </w:p>
     <w:p>
       <w:pPr>
@@ -211,7 +112,13 @@
     </w:p>
     <w:p>
       <w:r>
-        <w:t xml:space="preserve">Der Administrator gibt </w:t>
+        <w:t>Der Administrator gibt</w:t>
+      </w:r>
+      <w:r>
+        <w:t xml:space="preserve"> in Kooperation mit dem Hotel-Manager</w:t>
+      </w:r>
+      <w:r>
+        <w:t xml:space="preserve"> </w:t>
       </w:r>
       <w:r>
         <w:t xml:space="preserve">bei der ersten Inbetriebnahme </w:t>
@@ -242,11 +149,9 @@
       <w:pPr>
         <w:pStyle w:val="berschrift2"/>
       </w:pPr>
-      <w:proofErr w:type="spellStart"/>
       <w:r>
         <w:t>Postcondition</w:t>
       </w:r>
-      <w:proofErr w:type="spellEnd"/>
     </w:p>
     <w:p>
       <w:pPr>
@@ -274,19 +179,14 @@
         <w:t>Stammdaten ändern</w:t>
       </w:r>
     </w:p>
-    <w:p>
-      <w:bookmarkStart w:id="0" w:name="_GoBack"/>
-      <w:bookmarkEnd w:id="0"/>
-    </w:p>
+    <w:p/>
     <w:p>
       <w:pPr>
         <w:pStyle w:val="berschrift2"/>
       </w:pPr>
-      <w:proofErr w:type="spellStart"/>
       <w:r>
         <w:t>Stakeholders</w:t>
       </w:r>
-      <w:proofErr w:type="spellEnd"/>
     </w:p>
     <w:p>
       <w:pPr>
@@ -309,7 +209,15 @@
         </w:numPr>
       </w:pPr>
       <w:r>
-        <w:t>Bank</w:t>
+        <w:t>Hotel-Manager</w:t>
+      </w:r>
+    </w:p>
+    <w:p>
+      <w:pPr>
+        <w:pStyle w:val="berschrift2"/>
+      </w:pPr>
+      <w:r>
+        <w:t>Precondition</w:t>
       </w:r>
     </w:p>
     <w:p>
@@ -321,139 +229,20 @@
         </w:numPr>
       </w:pPr>
       <w:r>
-        <w:t>Leiter</w:t>
-      </w:r>
-    </w:p>
-    <w:p>
-      <w:pPr>
-        <w:pStyle w:val="Listenabsatz"/>
-        <w:numPr>
-          <w:ilvl w:val="0"/>
-          <w:numId w:val="2"/>
-        </w:numPr>
-        <w:spacing w:after="0" w:line="240" w:lineRule="auto"/>
-      </w:pPr>
-      <w:r>
-        <w:t>Finanzamt</w:t>
-      </w:r>
-    </w:p>
-    <w:p>
-      <w:pPr>
-        <w:pStyle w:val="Listenabsatz1"/>
-        <w:numPr>
-          <w:ilvl w:val="0"/>
-          <w:numId w:val="2"/>
-        </w:numPr>
-      </w:pPr>
-      <w:r>
-        <w:rPr>
-          <w:rFonts w:asciiTheme="minorHAnsi" w:eastAsiaTheme="minorHAnsi" w:hAnsiTheme="minorHAnsi" w:cstheme="minorBidi"/>
-          <w:kern w:val="0"/>
-          <w:sz w:val="22"/>
-          <w:szCs w:val="22"/>
-          <w:lang w:eastAsia="en-US" w:bidi="ar-SA"/>
-        </w:rPr>
-        <w:t>Kunde</w:t>
-      </w:r>
-    </w:p>
-    <w:p>
-      <w:pPr>
-        <w:pStyle w:val="Listenabsatz1"/>
-        <w:numPr>
-          <w:ilvl w:val="1"/>
-          <w:numId w:val="2"/>
-        </w:numPr>
-        <w:rPr>
-          <w:rFonts w:asciiTheme="minorHAnsi" w:eastAsiaTheme="minorHAnsi" w:hAnsiTheme="minorHAnsi" w:cstheme="minorBidi"/>
-          <w:kern w:val="0"/>
-          <w:sz w:val="22"/>
-          <w:szCs w:val="22"/>
-          <w:lang w:eastAsia="en-US" w:bidi="ar-SA"/>
-        </w:rPr>
-      </w:pPr>
-      <w:r>
-        <w:rPr>
-          <w:rFonts w:asciiTheme="minorHAnsi" w:eastAsiaTheme="minorHAnsi" w:hAnsiTheme="minorHAnsi" w:cstheme="minorBidi"/>
-          <w:kern w:val="0"/>
-          <w:sz w:val="22"/>
-          <w:szCs w:val="22"/>
-          <w:lang w:eastAsia="en-US" w:bidi="ar-SA"/>
-        </w:rPr>
-        <w:t>Individualgast</w:t>
-      </w:r>
-    </w:p>
-    <w:p>
-      <w:pPr>
-        <w:pStyle w:val="Listenabsatz1"/>
-        <w:numPr>
-          <w:ilvl w:val="1"/>
-          <w:numId w:val="2"/>
-        </w:numPr>
-        <w:rPr>
-          <w:rFonts w:asciiTheme="minorHAnsi" w:eastAsiaTheme="minorHAnsi" w:hAnsiTheme="minorHAnsi" w:cstheme="minorBidi"/>
-          <w:kern w:val="0"/>
-          <w:sz w:val="22"/>
-          <w:szCs w:val="22"/>
-          <w:lang w:eastAsia="en-US" w:bidi="ar-SA"/>
-        </w:rPr>
-      </w:pPr>
-      <w:r>
-        <w:rPr>
-          <w:rFonts w:asciiTheme="minorHAnsi" w:eastAsiaTheme="minorHAnsi" w:hAnsiTheme="minorHAnsi" w:cstheme="minorBidi"/>
-          <w:kern w:val="0"/>
-          <w:sz w:val="22"/>
-          <w:szCs w:val="22"/>
-          <w:lang w:eastAsia="en-US" w:bidi="ar-SA"/>
-        </w:rPr>
-        <w:t>Firmen</w:t>
-      </w:r>
-    </w:p>
-    <w:p>
-      <w:pPr>
-        <w:pStyle w:val="Listenabsatz1"/>
-        <w:numPr>
-          <w:ilvl w:val="1"/>
-          <w:numId w:val="2"/>
-        </w:numPr>
-        <w:rPr>
-          <w:rFonts w:asciiTheme="minorHAnsi" w:eastAsiaTheme="minorHAnsi" w:hAnsiTheme="minorHAnsi" w:cstheme="minorBidi"/>
-          <w:kern w:val="0"/>
-          <w:sz w:val="22"/>
-          <w:szCs w:val="22"/>
-          <w:lang w:eastAsia="en-US" w:bidi="ar-SA"/>
-        </w:rPr>
-      </w:pPr>
-      <w:r>
-        <w:rPr>
-          <w:rFonts w:asciiTheme="minorHAnsi" w:eastAsiaTheme="minorHAnsi" w:hAnsiTheme="minorHAnsi" w:cstheme="minorBidi"/>
-          <w:kern w:val="0"/>
-          <w:sz w:val="22"/>
-          <w:szCs w:val="22"/>
-          <w:lang w:eastAsia="en-US" w:bidi="ar-SA"/>
-        </w:rPr>
-        <w:t>Reisebüros</w:t>
+        <w:t>Programm initialisiert</w:t>
       </w:r>
     </w:p>
     <w:p>
       <w:pPr>
         <w:pStyle w:val="berschrift2"/>
       </w:pPr>
-      <w:proofErr w:type="spellStart"/>
-      <w:r>
-        <w:t>Precondition</w:t>
-      </w:r>
-      <w:proofErr w:type="spellEnd"/>
-    </w:p>
-    <w:p>
-      <w:pPr>
-        <w:pStyle w:val="Listenabsatz"/>
-        <w:numPr>
-          <w:ilvl w:val="0"/>
-          <w:numId w:val="2"/>
-        </w:numPr>
-      </w:pPr>
-      <w:r>
-        <w:t>Programm initialisiert</w:t>
+      <w:r>
+        <w:t>Beschreibung</w:t>
+      </w:r>
+    </w:p>
+    <w:p>
+      <w:r>
+        <w:t>Der Mitarbeiter wählt den gewünschten Datensatz kategorisch aus, worauf hin das System die änderbaren Felder freigibt. Der User nimmt die Änderungen vor und wählt das gewünschte Aktivierungs-Datum. Die Software übernimmt die Änderungen und bestätigt dies.</w:t>
       </w:r>
     </w:p>
     <w:p>
@@ -461,26 +250,8 @@
         <w:pStyle w:val="berschrift2"/>
       </w:pPr>
       <w:r>
-        <w:t>Beschreibung</w:t>
-      </w:r>
-    </w:p>
-    <w:p>
-      <w:r>
-        <w:t>Der MA öffnet bestehende Stammdaten und ändert einen Wert, um die Stammdaten zu aktualisieren</w:t>
-      </w:r>
-      <w:r>
-        <w:t>. Nachdem er alle Änderungen vorgenommen hat, bestätigt er die Änderungen.</w:t>
-      </w:r>
-    </w:p>
-    <w:p>
-      <w:pPr>
-        <w:pStyle w:val="berschrift2"/>
-      </w:pPr>
-      <w:proofErr w:type="spellStart"/>
-      <w:r>
         <w:t>Postcondition</w:t>
       </w:r>
-      <w:proofErr w:type="spellEnd"/>
     </w:p>
     <w:p>
       <w:pPr>
@@ -535,11 +306,9 @@
       <w:pPr>
         <w:pStyle w:val="berschrift2"/>
       </w:pPr>
-      <w:proofErr w:type="spellStart"/>
       <w:r>
         <w:t>Stakeholders</w:t>
       </w:r>
-      <w:proofErr w:type="spellEnd"/>
     </w:p>
     <w:p>
       <w:pPr>
@@ -568,114 +337,44 @@
     </w:p>
     <w:p>
       <w:pPr>
-        <w:pStyle w:val="Listenabsatz1"/>
+        <w:pStyle w:val="berschrift2"/>
+      </w:pPr>
+      <w:r>
+        <w:t>Precondition</w:t>
+      </w:r>
+    </w:p>
+    <w:p>
+      <w:pPr>
+        <w:pStyle w:val="Listenabsatz"/>
         <w:numPr>
           <w:ilvl w:val="0"/>
-          <w:numId w:val="2"/>
+          <w:numId w:val="13"/>
         </w:numPr>
       </w:pPr>
       <w:r>
-        <w:rPr>
-          <w:rFonts w:asciiTheme="minorHAnsi" w:eastAsiaTheme="minorHAnsi" w:hAnsiTheme="minorHAnsi" w:cstheme="minorBidi"/>
-          <w:kern w:val="0"/>
-          <w:sz w:val="22"/>
-          <w:szCs w:val="22"/>
-          <w:lang w:eastAsia="en-US" w:bidi="ar-SA"/>
-        </w:rPr>
-        <w:t>Kunde</w:t>
-      </w:r>
-    </w:p>
-    <w:p>
-      <w:pPr>
-        <w:pStyle w:val="Listenabsatz1"/>
-        <w:numPr>
-          <w:ilvl w:val="1"/>
-          <w:numId w:val="2"/>
-        </w:numPr>
-        <w:rPr>
-          <w:rFonts w:asciiTheme="minorHAnsi" w:eastAsiaTheme="minorHAnsi" w:hAnsiTheme="minorHAnsi" w:cstheme="minorBidi"/>
-          <w:kern w:val="0"/>
-          <w:sz w:val="22"/>
-          <w:szCs w:val="22"/>
-          <w:lang w:eastAsia="en-US" w:bidi="ar-SA"/>
-        </w:rPr>
-      </w:pPr>
-      <w:r>
-        <w:rPr>
-          <w:rFonts w:asciiTheme="minorHAnsi" w:eastAsiaTheme="minorHAnsi" w:hAnsiTheme="minorHAnsi" w:cstheme="minorBidi"/>
-          <w:kern w:val="0"/>
-          <w:sz w:val="22"/>
-          <w:szCs w:val="22"/>
-          <w:lang w:eastAsia="en-US" w:bidi="ar-SA"/>
-        </w:rPr>
-        <w:t>Individualgast</w:t>
-      </w:r>
-    </w:p>
-    <w:p>
-      <w:pPr>
-        <w:pStyle w:val="Listenabsatz1"/>
-        <w:numPr>
-          <w:ilvl w:val="1"/>
-          <w:numId w:val="2"/>
-        </w:numPr>
-        <w:rPr>
-          <w:rFonts w:asciiTheme="minorHAnsi" w:eastAsiaTheme="minorHAnsi" w:hAnsiTheme="minorHAnsi" w:cstheme="minorBidi"/>
-          <w:kern w:val="0"/>
-          <w:sz w:val="22"/>
-          <w:szCs w:val="22"/>
-          <w:lang w:eastAsia="en-US" w:bidi="ar-SA"/>
-        </w:rPr>
-      </w:pPr>
-      <w:r>
-        <w:rPr>
-          <w:rFonts w:asciiTheme="minorHAnsi" w:eastAsiaTheme="minorHAnsi" w:hAnsiTheme="minorHAnsi" w:cstheme="minorBidi"/>
-          <w:kern w:val="0"/>
-          <w:sz w:val="22"/>
-          <w:szCs w:val="22"/>
-          <w:lang w:eastAsia="en-US" w:bidi="ar-SA"/>
-        </w:rPr>
-        <w:t>Firmen</w:t>
-      </w:r>
-    </w:p>
-    <w:p>
-      <w:pPr>
-        <w:pStyle w:val="Listenabsatz1"/>
-        <w:numPr>
-          <w:ilvl w:val="1"/>
-          <w:numId w:val="2"/>
-        </w:numPr>
-        <w:rPr>
-          <w:rFonts w:asciiTheme="minorHAnsi" w:eastAsiaTheme="minorHAnsi" w:hAnsiTheme="minorHAnsi" w:cstheme="minorBidi"/>
-          <w:kern w:val="0"/>
-          <w:sz w:val="22"/>
-          <w:szCs w:val="22"/>
-          <w:lang w:eastAsia="en-US" w:bidi="ar-SA"/>
-        </w:rPr>
-      </w:pPr>
-      <w:r>
-        <w:rPr>
-          <w:rFonts w:asciiTheme="minorHAnsi" w:eastAsiaTheme="minorHAnsi" w:hAnsiTheme="minorHAnsi" w:cstheme="minorBidi"/>
-          <w:kern w:val="0"/>
-          <w:sz w:val="22"/>
-          <w:szCs w:val="22"/>
-          <w:lang w:eastAsia="en-US" w:bidi="ar-SA"/>
-        </w:rPr>
-        <w:t>Reisebüros</w:t>
+        <w:t>keine</w:t>
       </w:r>
     </w:p>
     <w:p>
       <w:pPr>
         <w:pStyle w:val="berschrift2"/>
       </w:pPr>
-      <w:proofErr w:type="spellStart"/>
-      <w:r>
-        <w:t>Precondition</w:t>
-      </w:r>
-      <w:proofErr w:type="spellEnd"/>
-    </w:p>
-    <w:p>
-      <w:r>
-        <w:t>keine</w:t>
+      <w:r>
+        <w:t>Beschreibung</w:t>
+      </w:r>
+    </w:p>
+    <w:p>
+      <w:r>
+        <w:t xml:space="preserve">Der </w:t>
+      </w:r>
+      <w:r>
+        <w:t xml:space="preserve">MA gibt einen Zeitraum ein. Außerdem wählt er Auswahlkriterien und die Art der Sortierung aus. Nachdem der MA nun seine Eingaben dem System </w:t>
+      </w:r>
+      <w:r>
+        <w:t>bestätigt hat</w:t>
+      </w:r>
+      <w:r>
+        <w:t>, wird die gewünschte Auswertung am Bildschirm ausgegeben.</w:t>
       </w:r>
     </w:p>
     <w:p>
@@ -683,40 +382,8 @@
         <w:pStyle w:val="berschrift2"/>
       </w:pPr>
       <w:r>
-        <w:t>Beschreibung</w:t>
-      </w:r>
-    </w:p>
-    <w:p>
-      <w:r>
-        <w:t xml:space="preserve">Der </w:t>
-      </w:r>
-      <w:r>
-        <w:t xml:space="preserve">MA gibt einen Zeitraum ein. Außerdem wählt er Auswahlkriterien und die Art der Sortierung aus. </w:t>
-      </w:r>
-      <w:proofErr w:type="gramStart"/>
-      <w:r>
-        <w:t xml:space="preserve">Nachdem der MA nun seine Eingaben dem System </w:t>
-      </w:r>
-      <w:r>
-        <w:t>bestätigt hat</w:t>
-      </w:r>
-      <w:r>
-        <w:t>, wird</w:t>
-      </w:r>
-      <w:proofErr w:type="gramEnd"/>
-      <w:r>
-        <w:t xml:space="preserve"> die gewünschte Auswertung am Bildschirm ausgegeben.</w:t>
-      </w:r>
-    </w:p>
-    <w:p>
-      <w:pPr>
-        <w:pStyle w:val="berschrift2"/>
-      </w:pPr>
-      <w:proofErr w:type="spellStart"/>
-      <w:r>
         <w:t>Postcondition</w:t>
       </w:r>
-      <w:proofErr w:type="spellEnd"/>
     </w:p>
     <w:p>
       <w:pPr>
@@ -748,11 +415,9 @@
       <w:pPr>
         <w:pStyle w:val="berschrift2"/>
       </w:pPr>
-      <w:proofErr w:type="spellStart"/>
       <w:r>
         <w:t>Stakeholders</w:t>
       </w:r>
-      <w:proofErr w:type="spellEnd"/>
     </w:p>
     <w:p>
       <w:pPr>
@@ -782,11 +447,9 @@
       <w:pPr>
         <w:pStyle w:val="berschrift2"/>
       </w:pPr>
-      <w:proofErr w:type="spellStart"/>
       <w:r>
         <w:t>Precondition</w:t>
       </w:r>
-      <w:proofErr w:type="spellEnd"/>
     </w:p>
     <w:p>
       <w:pPr>
@@ -820,11 +483,9 @@
       <w:pPr>
         <w:pStyle w:val="berschrift2"/>
       </w:pPr>
-      <w:proofErr w:type="spellStart"/>
       <w:r>
         <w:t>Postcondition</w:t>
       </w:r>
-      <w:proofErr w:type="spellEnd"/>
     </w:p>
     <w:p>
       <w:pPr>
@@ -879,11 +540,9 @@
       <w:pPr>
         <w:pStyle w:val="berschrift2"/>
       </w:pPr>
-      <w:proofErr w:type="spellStart"/>
       <w:r>
         <w:t>Stakeholders</w:t>
       </w:r>
-      <w:proofErr w:type="spellEnd"/>
     </w:p>
     <w:p>
       <w:pPr>
@@ -937,11 +596,9 @@
       <w:pPr>
         <w:pStyle w:val="berschrift2"/>
       </w:pPr>
-      <w:proofErr w:type="spellStart"/>
       <w:r>
         <w:t>Precondition</w:t>
       </w:r>
-      <w:proofErr w:type="spellEnd"/>
     </w:p>
     <w:p>
       <w:r>
@@ -965,11 +622,9 @@
       <w:pPr>
         <w:pStyle w:val="berschrift2"/>
       </w:pPr>
-      <w:proofErr w:type="spellStart"/>
       <w:r>
         <w:t>Postcondition</w:t>
       </w:r>
-      <w:proofErr w:type="spellEnd"/>
     </w:p>
     <w:p>
       <w:pPr>
@@ -979,6 +634,8 @@
           <w:numId w:val="9"/>
         </w:numPr>
       </w:pPr>
+      <w:bookmarkStart w:id="0" w:name="_GoBack"/>
+      <w:bookmarkEnd w:id="0"/>
       <w:r>
         <w:t>Journal wird am Bildschirm angezeigt</w:t>
       </w:r>
@@ -995,7 +652,7 @@
 </file>
 
 <file path=word/numbering.xml><?xml version="1.0" encoding="utf-8"?>
-<w:numbering xmlns:wpc="http://schemas.microsoft.com/office/word/2010/wordprocessingCanvas" xmlns:mo="http://schemas.microsoft.com/office/mac/office/2008/main" xmlns:mc="http://schemas.openxmlformats.org/markup-compatibility/2006" xmlns:mv="urn:schemas-microsoft-com:mac:vml" xmlns:o="urn:schemas-microsoft-com:office:office" xmlns:r="http://schemas.openxmlformats.org/officeDocument/2006/relationships" xmlns:m="http://schemas.openxmlformats.org/officeDocument/2006/math" xmlns:v="urn:schemas-microsoft-com:vml" xmlns:wp14="http://schemas.microsoft.com/office/word/2010/wordprocessingDrawing" xmlns:wp="http://schemas.openxmlformats.org/drawingml/2006/wordprocessingDrawing" xmlns:w10="urn:schemas-microsoft-com:office:word" xmlns:w="http://schemas.openxmlformats.org/wordprocessingml/2006/main" xmlns:w14="http://schemas.microsoft.com/office/word/2010/wordml" xmlns:wpg="http://schemas.microsoft.com/office/word/2010/wordprocessingGroup" xmlns:wpi="http://schemas.microsoft.com/office/word/2010/wordprocessingInk" xmlns:wne="http://schemas.microsoft.com/office/word/2006/wordml" xmlns:wps="http://schemas.microsoft.com/office/word/2010/wordprocessingShape" mc:Ignorable="w14 wp14">
+<w:numbering xmlns:wpc="http://schemas.microsoft.com/office/word/2010/wordprocessingCanvas" xmlns:mc="http://schemas.openxmlformats.org/markup-compatibility/2006" xmlns:o="urn:schemas-microsoft-com:office:office" xmlns:r="http://schemas.openxmlformats.org/officeDocument/2006/relationships" xmlns:m="http://schemas.openxmlformats.org/officeDocument/2006/math" xmlns:v="urn:schemas-microsoft-com:vml" xmlns:wp14="http://schemas.microsoft.com/office/word/2010/wordprocessingDrawing" xmlns:wp="http://schemas.openxmlformats.org/drawingml/2006/wordprocessingDrawing" xmlns:w10="urn:schemas-microsoft-com:office:word" xmlns:w="http://schemas.openxmlformats.org/wordprocessingml/2006/main" xmlns:w14="http://schemas.microsoft.com/office/word/2010/wordml" xmlns:wpg="http://schemas.microsoft.com/office/word/2010/wordprocessingGroup" xmlns:wpi="http://schemas.microsoft.com/office/word/2010/wordprocessingInk" xmlns:wne="http://schemas.microsoft.com/office/word/2006/wordml" xmlns:wps="http://schemas.microsoft.com/office/word/2010/wordprocessingShape" mc:Ignorable="w14 wp14">
   <w:abstractNum w:abstractNumId="0">
     <w:nsid w:val="00000004"/>
     <w:multiLevelType w:val="multilevel"/>
@@ -1138,6 +795,119 @@
     </w:lvl>
   </w:abstractNum>
   <w:abstractNum w:abstractNumId="1">
+    <w:nsid w:val="0F277E0D"/>
+    <w:multiLevelType w:val="hybridMultilevel"/>
+    <w:tmpl w:val="05CC9E98"/>
+    <w:lvl w:ilvl="0" w:tplc="0C070001">
+      <w:start w:val="1"/>
+      <w:numFmt w:val="bullet"/>
+      <w:lvlText w:val=""/>
+      <w:lvlJc w:val="left"/>
+      <w:pPr>
+        <w:ind w:left="720" w:hanging="360"/>
+      </w:pPr>
+      <w:rPr>
+        <w:rFonts w:ascii="Symbol" w:hAnsi="Symbol" w:hint="default"/>
+      </w:rPr>
+    </w:lvl>
+    <w:lvl w:ilvl="1" w:tplc="0C070003" w:tentative="1">
+      <w:start w:val="1"/>
+      <w:numFmt w:val="bullet"/>
+      <w:lvlText w:val="o"/>
+      <w:lvlJc w:val="left"/>
+      <w:pPr>
+        <w:ind w:left="1440" w:hanging="360"/>
+      </w:pPr>
+      <w:rPr>
+        <w:rFonts w:ascii="Courier New" w:hAnsi="Courier New" w:cs="Courier New" w:hint="default"/>
+      </w:rPr>
+    </w:lvl>
+    <w:lvl w:ilvl="2" w:tplc="0C070005" w:tentative="1">
+      <w:start w:val="1"/>
+      <w:numFmt w:val="bullet"/>
+      <w:lvlText w:val=""/>
+      <w:lvlJc w:val="left"/>
+      <w:pPr>
+        <w:ind w:left="2160" w:hanging="360"/>
+      </w:pPr>
+      <w:rPr>
+        <w:rFonts w:ascii="Wingdings" w:hAnsi="Wingdings" w:hint="default"/>
+      </w:rPr>
+    </w:lvl>
+    <w:lvl w:ilvl="3" w:tplc="0C070001" w:tentative="1">
+      <w:start w:val="1"/>
+      <w:numFmt w:val="bullet"/>
+      <w:lvlText w:val=""/>
+      <w:lvlJc w:val="left"/>
+      <w:pPr>
+        <w:ind w:left="2880" w:hanging="360"/>
+      </w:pPr>
+      <w:rPr>
+        <w:rFonts w:ascii="Symbol" w:hAnsi="Symbol" w:hint="default"/>
+      </w:rPr>
+    </w:lvl>
+    <w:lvl w:ilvl="4" w:tplc="0C070003" w:tentative="1">
+      <w:start w:val="1"/>
+      <w:numFmt w:val="bullet"/>
+      <w:lvlText w:val="o"/>
+      <w:lvlJc w:val="left"/>
+      <w:pPr>
+        <w:ind w:left="3600" w:hanging="360"/>
+      </w:pPr>
+      <w:rPr>
+        <w:rFonts w:ascii="Courier New" w:hAnsi="Courier New" w:cs="Courier New" w:hint="default"/>
+      </w:rPr>
+    </w:lvl>
+    <w:lvl w:ilvl="5" w:tplc="0C070005" w:tentative="1">
+      <w:start w:val="1"/>
+      <w:numFmt w:val="bullet"/>
+      <w:lvlText w:val=""/>
+      <w:lvlJc w:val="left"/>
+      <w:pPr>
+        <w:ind w:left="4320" w:hanging="360"/>
+      </w:pPr>
+      <w:rPr>
+        <w:rFonts w:ascii="Wingdings" w:hAnsi="Wingdings" w:hint="default"/>
+      </w:rPr>
+    </w:lvl>
+    <w:lvl w:ilvl="6" w:tplc="0C070001" w:tentative="1">
+      <w:start w:val="1"/>
+      <w:numFmt w:val="bullet"/>
+      <w:lvlText w:val=""/>
+      <w:lvlJc w:val="left"/>
+      <w:pPr>
+        <w:ind w:left="5040" w:hanging="360"/>
+      </w:pPr>
+      <w:rPr>
+        <w:rFonts w:ascii="Symbol" w:hAnsi="Symbol" w:hint="default"/>
+      </w:rPr>
+    </w:lvl>
+    <w:lvl w:ilvl="7" w:tplc="0C070003" w:tentative="1">
+      <w:start w:val="1"/>
+      <w:numFmt w:val="bullet"/>
+      <w:lvlText w:val="o"/>
+      <w:lvlJc w:val="left"/>
+      <w:pPr>
+        <w:ind w:left="5760" w:hanging="360"/>
+      </w:pPr>
+      <w:rPr>
+        <w:rFonts w:ascii="Courier New" w:hAnsi="Courier New" w:cs="Courier New" w:hint="default"/>
+      </w:rPr>
+    </w:lvl>
+    <w:lvl w:ilvl="8" w:tplc="0C070005" w:tentative="1">
+      <w:start w:val="1"/>
+      <w:numFmt w:val="bullet"/>
+      <w:lvlText w:val=""/>
+      <w:lvlJc w:val="left"/>
+      <w:pPr>
+        <w:ind w:left="6480" w:hanging="360"/>
+      </w:pPr>
+      <w:rPr>
+        <w:rFonts w:ascii="Wingdings" w:hAnsi="Wingdings" w:hint="default"/>
+      </w:rPr>
+    </w:lvl>
+  </w:abstractNum>
+  <w:abstractNum w:abstractNumId="2">
     <w:nsid w:val="176B1089"/>
     <w:multiLevelType w:val="hybridMultilevel"/>
     <w:tmpl w:val="59545C36"/>
@@ -1250,7 +1020,7 @@
       </w:pPr>
     </w:lvl>
   </w:abstractNum>
-  <w:abstractNum w:abstractNumId="2">
+  <w:abstractNum w:abstractNumId="3">
     <w:nsid w:val="19C96256"/>
     <w:multiLevelType w:val="hybridMultilevel"/>
     <w:tmpl w:val="38C0790A"/>
@@ -1363,7 +1133,7 @@
       </w:pPr>
     </w:lvl>
   </w:abstractNum>
-  <w:abstractNum w:abstractNumId="3">
+  <w:abstractNum w:abstractNumId="4">
     <w:nsid w:val="22F662C1"/>
     <w:multiLevelType w:val="hybridMultilevel"/>
     <w:tmpl w:val="93802F48"/>
@@ -1476,7 +1246,7 @@
       </w:pPr>
     </w:lvl>
   </w:abstractNum>
-  <w:abstractNum w:abstractNumId="4">
+  <w:abstractNum w:abstractNumId="5">
     <w:nsid w:val="26E96655"/>
     <w:multiLevelType w:val="hybridMultilevel"/>
     <w:tmpl w:val="2BE424AC"/>
@@ -1589,7 +1359,7 @@
       </w:pPr>
     </w:lvl>
   </w:abstractNum>
-  <w:abstractNum w:abstractNumId="5">
+  <w:abstractNum w:abstractNumId="6">
     <w:nsid w:val="29CD4CD1"/>
     <w:multiLevelType w:val="hybridMultilevel"/>
     <w:tmpl w:val="3496D362"/>
@@ -1702,7 +1472,7 @@
       </w:pPr>
     </w:lvl>
   </w:abstractNum>
-  <w:abstractNum w:abstractNumId="6">
+  <w:abstractNum w:abstractNumId="7">
     <w:nsid w:val="52DF0AAA"/>
     <w:multiLevelType w:val="hybridMultilevel"/>
     <w:tmpl w:val="B62090E0"/>
@@ -1813,7 +1583,7 @@
       </w:pPr>
     </w:lvl>
   </w:abstractNum>
-  <w:abstractNum w:abstractNumId="7">
+  <w:abstractNum w:abstractNumId="8">
     <w:nsid w:val="5C100D2F"/>
     <w:multiLevelType w:val="hybridMultilevel"/>
     <w:tmpl w:val="F2E29162"/>
@@ -1926,7 +1696,7 @@
       </w:pPr>
     </w:lvl>
   </w:abstractNum>
-  <w:abstractNum w:abstractNumId="8">
+  <w:abstractNum w:abstractNumId="9">
     <w:nsid w:val="6115277C"/>
     <w:multiLevelType w:val="hybridMultilevel"/>
     <w:tmpl w:val="DBFA8ED6"/>
@@ -2039,7 +1809,7 @@
       </w:pPr>
     </w:lvl>
   </w:abstractNum>
-  <w:abstractNum w:abstractNumId="9">
+  <w:abstractNum w:abstractNumId="10">
     <w:nsid w:val="76E91355"/>
     <w:multiLevelType w:val="hybridMultilevel"/>
     <w:tmpl w:val="94C4B624"/>
@@ -2153,7 +1923,7 @@
     </w:lvl>
   </w:abstractNum>
   <w:num w:numId="1">
-    <w:abstractNumId w:val="6"/>
+    <w:abstractNumId w:val="7"/>
     <w:lvlOverride w:ilvl="0">
       <w:startOverride w:val="1"/>
     </w:lvlOverride>
@@ -2183,7 +1953,7 @@
     </w:lvlOverride>
   </w:num>
   <w:num w:numId="2">
-    <w:abstractNumId w:val="3"/>
+    <w:abstractNumId w:val="4"/>
     <w:lvlOverride w:ilvl="0"/>
     <w:lvlOverride w:ilvl="1"/>
     <w:lvlOverride w:ilvl="2">
@@ -2209,6 +1979,118 @@
     </w:lvlOverride>
   </w:num>
   <w:num w:numId="3">
+    <w:abstractNumId w:val="9"/>
+    <w:lvlOverride w:ilvl="0"/>
+    <w:lvlOverride w:ilvl="1">
+      <w:startOverride w:val="1"/>
+    </w:lvlOverride>
+    <w:lvlOverride w:ilvl="2">
+      <w:startOverride w:val="1"/>
+    </w:lvlOverride>
+    <w:lvlOverride w:ilvl="3">
+      <w:startOverride w:val="1"/>
+    </w:lvlOverride>
+    <w:lvlOverride w:ilvl="4">
+      <w:startOverride w:val="1"/>
+    </w:lvlOverride>
+    <w:lvlOverride w:ilvl="5">
+      <w:startOverride w:val="1"/>
+    </w:lvlOverride>
+    <w:lvlOverride w:ilvl="6">
+      <w:startOverride w:val="1"/>
+    </w:lvlOverride>
+    <w:lvlOverride w:ilvl="7">
+      <w:startOverride w:val="1"/>
+    </w:lvlOverride>
+    <w:lvlOverride w:ilvl="8">
+      <w:startOverride w:val="1"/>
+    </w:lvlOverride>
+  </w:num>
+  <w:num w:numId="4">
+    <w:abstractNumId w:val="5"/>
+    <w:lvlOverride w:ilvl="0"/>
+    <w:lvlOverride w:ilvl="1">
+      <w:startOverride w:val="1"/>
+    </w:lvlOverride>
+    <w:lvlOverride w:ilvl="2">
+      <w:startOverride w:val="1"/>
+    </w:lvlOverride>
+    <w:lvlOverride w:ilvl="3">
+      <w:startOverride w:val="1"/>
+    </w:lvlOverride>
+    <w:lvlOverride w:ilvl="4">
+      <w:startOverride w:val="1"/>
+    </w:lvlOverride>
+    <w:lvlOverride w:ilvl="5">
+      <w:startOverride w:val="1"/>
+    </w:lvlOverride>
+    <w:lvlOverride w:ilvl="6">
+      <w:startOverride w:val="1"/>
+    </w:lvlOverride>
+    <w:lvlOverride w:ilvl="7">
+      <w:startOverride w:val="1"/>
+    </w:lvlOverride>
+    <w:lvlOverride w:ilvl="8">
+      <w:startOverride w:val="1"/>
+    </w:lvlOverride>
+  </w:num>
+  <w:num w:numId="5">
+    <w:abstractNumId w:val="6"/>
+    <w:lvlOverride w:ilvl="0"/>
+    <w:lvlOverride w:ilvl="1">
+      <w:startOverride w:val="1"/>
+    </w:lvlOverride>
+    <w:lvlOverride w:ilvl="2">
+      <w:startOverride w:val="1"/>
+    </w:lvlOverride>
+    <w:lvlOverride w:ilvl="3">
+      <w:startOverride w:val="1"/>
+    </w:lvlOverride>
+    <w:lvlOverride w:ilvl="4">
+      <w:startOverride w:val="1"/>
+    </w:lvlOverride>
+    <w:lvlOverride w:ilvl="5">
+      <w:startOverride w:val="1"/>
+    </w:lvlOverride>
+    <w:lvlOverride w:ilvl="6">
+      <w:startOverride w:val="1"/>
+    </w:lvlOverride>
+    <w:lvlOverride w:ilvl="7">
+      <w:startOverride w:val="1"/>
+    </w:lvlOverride>
+    <w:lvlOverride w:ilvl="8">
+      <w:startOverride w:val="1"/>
+    </w:lvlOverride>
+  </w:num>
+  <w:num w:numId="6">
+    <w:abstractNumId w:val="10"/>
+    <w:lvlOverride w:ilvl="0"/>
+    <w:lvlOverride w:ilvl="1">
+      <w:startOverride w:val="1"/>
+    </w:lvlOverride>
+    <w:lvlOverride w:ilvl="2">
+      <w:startOverride w:val="1"/>
+    </w:lvlOverride>
+    <w:lvlOverride w:ilvl="3">
+      <w:startOverride w:val="1"/>
+    </w:lvlOverride>
+    <w:lvlOverride w:ilvl="4">
+      <w:startOverride w:val="1"/>
+    </w:lvlOverride>
+    <w:lvlOverride w:ilvl="5">
+      <w:startOverride w:val="1"/>
+    </w:lvlOverride>
+    <w:lvlOverride w:ilvl="6">
+      <w:startOverride w:val="1"/>
+    </w:lvlOverride>
+    <w:lvlOverride w:ilvl="7">
+      <w:startOverride w:val="1"/>
+    </w:lvlOverride>
+    <w:lvlOverride w:ilvl="8">
+      <w:startOverride w:val="1"/>
+    </w:lvlOverride>
+  </w:num>
+  <w:num w:numId="7">
     <w:abstractNumId w:val="8"/>
     <w:lvlOverride w:ilvl="0"/>
     <w:lvlOverride w:ilvl="1">
@@ -2236,8 +2118,8 @@
       <w:startOverride w:val="1"/>
     </w:lvlOverride>
   </w:num>
-  <w:num w:numId="4">
-    <w:abstractNumId w:val="4"/>
+  <w:num w:numId="8">
+    <w:abstractNumId w:val="3"/>
     <w:lvlOverride w:ilvl="0"/>
     <w:lvlOverride w:ilvl="1">
       <w:startOverride w:val="1"/>
@@ -2264,91 +2146,7 @@
       <w:startOverride w:val="1"/>
     </w:lvlOverride>
   </w:num>
-  <w:num w:numId="5">
-    <w:abstractNumId w:val="5"/>
-    <w:lvlOverride w:ilvl="0"/>
-    <w:lvlOverride w:ilvl="1">
-      <w:startOverride w:val="1"/>
-    </w:lvlOverride>
-    <w:lvlOverride w:ilvl="2">
-      <w:startOverride w:val="1"/>
-    </w:lvlOverride>
-    <w:lvlOverride w:ilvl="3">
-      <w:startOverride w:val="1"/>
-    </w:lvlOverride>
-    <w:lvlOverride w:ilvl="4">
-      <w:startOverride w:val="1"/>
-    </w:lvlOverride>
-    <w:lvlOverride w:ilvl="5">
-      <w:startOverride w:val="1"/>
-    </w:lvlOverride>
-    <w:lvlOverride w:ilvl="6">
-      <w:startOverride w:val="1"/>
-    </w:lvlOverride>
-    <w:lvlOverride w:ilvl="7">
-      <w:startOverride w:val="1"/>
-    </w:lvlOverride>
-    <w:lvlOverride w:ilvl="8">
-      <w:startOverride w:val="1"/>
-    </w:lvlOverride>
-  </w:num>
-  <w:num w:numId="6">
-    <w:abstractNumId w:val="9"/>
-    <w:lvlOverride w:ilvl="0"/>
-    <w:lvlOverride w:ilvl="1">
-      <w:startOverride w:val="1"/>
-    </w:lvlOverride>
-    <w:lvlOverride w:ilvl="2">
-      <w:startOverride w:val="1"/>
-    </w:lvlOverride>
-    <w:lvlOverride w:ilvl="3">
-      <w:startOverride w:val="1"/>
-    </w:lvlOverride>
-    <w:lvlOverride w:ilvl="4">
-      <w:startOverride w:val="1"/>
-    </w:lvlOverride>
-    <w:lvlOverride w:ilvl="5">
-      <w:startOverride w:val="1"/>
-    </w:lvlOverride>
-    <w:lvlOverride w:ilvl="6">
-      <w:startOverride w:val="1"/>
-    </w:lvlOverride>
-    <w:lvlOverride w:ilvl="7">
-      <w:startOverride w:val="1"/>
-    </w:lvlOverride>
-    <w:lvlOverride w:ilvl="8">
-      <w:startOverride w:val="1"/>
-    </w:lvlOverride>
-  </w:num>
-  <w:num w:numId="7">
-    <w:abstractNumId w:val="7"/>
-    <w:lvlOverride w:ilvl="0"/>
-    <w:lvlOverride w:ilvl="1">
-      <w:startOverride w:val="1"/>
-    </w:lvlOverride>
-    <w:lvlOverride w:ilvl="2">
-      <w:startOverride w:val="1"/>
-    </w:lvlOverride>
-    <w:lvlOverride w:ilvl="3">
-      <w:startOverride w:val="1"/>
-    </w:lvlOverride>
-    <w:lvlOverride w:ilvl="4">
-      <w:startOverride w:val="1"/>
-    </w:lvlOverride>
-    <w:lvlOverride w:ilvl="5">
-      <w:startOverride w:val="1"/>
-    </w:lvlOverride>
-    <w:lvlOverride w:ilvl="6">
-      <w:startOverride w:val="1"/>
-    </w:lvlOverride>
-    <w:lvlOverride w:ilvl="7">
-      <w:startOverride w:val="1"/>
-    </w:lvlOverride>
-    <w:lvlOverride w:ilvl="8">
-      <w:startOverride w:val="1"/>
-    </w:lvlOverride>
-  </w:num>
-  <w:num w:numId="8">
+  <w:num w:numId="9">
     <w:abstractNumId w:val="2"/>
     <w:lvlOverride w:ilvl="0"/>
     <w:lvlOverride w:ilvl="1">
@@ -2376,36 +2174,17 @@
       <w:startOverride w:val="1"/>
     </w:lvlOverride>
   </w:num>
-  <w:num w:numId="9">
-    <w:abstractNumId w:val="1"/>
-    <w:lvlOverride w:ilvl="0"/>
-    <w:lvlOverride w:ilvl="1">
-      <w:startOverride w:val="1"/>
-    </w:lvlOverride>
-    <w:lvlOverride w:ilvl="2">
-      <w:startOverride w:val="1"/>
-    </w:lvlOverride>
-    <w:lvlOverride w:ilvl="3">
-      <w:startOverride w:val="1"/>
-    </w:lvlOverride>
-    <w:lvlOverride w:ilvl="4">
-      <w:startOverride w:val="1"/>
-    </w:lvlOverride>
-    <w:lvlOverride w:ilvl="5">
-      <w:startOverride w:val="1"/>
-    </w:lvlOverride>
-    <w:lvlOverride w:ilvl="6">
-      <w:startOverride w:val="1"/>
-    </w:lvlOverride>
-    <w:lvlOverride w:ilvl="7">
-      <w:startOverride w:val="1"/>
-    </w:lvlOverride>
-    <w:lvlOverride w:ilvl="8">
-      <w:startOverride w:val="1"/>
-    </w:lvlOverride>
-  </w:num>
   <w:num w:numId="10">
     <w:abstractNumId w:val="0"/>
+  </w:num>
+  <w:num w:numId="11">
+    <w:abstractNumId w:val="2"/>
+  </w:num>
+  <w:num w:numId="12">
+    <w:abstractNumId w:val="7"/>
+  </w:num>
+  <w:num w:numId="13">
+    <w:abstractNumId w:val="1"/>
   </w:num>
 </w:numbering>
 </file>
@@ -2427,7 +2206,7 @@
       </w:pPr>
     </w:pPrDefault>
   </w:docDefaults>
-  <w:latentStyles w:defLockedState="0" w:defUIPriority="99" w:defSemiHidden="1" w:defUnhideWhenUsed="1" w:defQFormat="0" w:count="276">
+  <w:latentStyles w:defLockedState="0" w:defUIPriority="99" w:defSemiHidden="1" w:defUnhideWhenUsed="1" w:defQFormat="0" w:count="267">
     <w:lsdException w:name="Normal" w:semiHidden="0" w:uiPriority="0" w:unhideWhenUsed="0" w:qFormat="1"/>
     <w:lsdException w:name="heading 1" w:semiHidden="0" w:uiPriority="9" w:unhideWhenUsed="0" w:qFormat="1"/>
     <w:lsdException w:name="heading 2" w:uiPriority="9" w:qFormat="1"/>
@@ -2578,7 +2357,7 @@
     <w:name w:val="heading 1"/>
     <w:basedOn w:val="Standard"/>
     <w:next w:val="Standard"/>
-    <w:link w:val="berschrift1Zeichen"/>
+    <w:link w:val="berschrift1Zchn"/>
     <w:uiPriority w:val="9"/>
     <w:qFormat/>
     <w:rsid w:val="00912044"/>
@@ -2605,7 +2384,7 @@
     <w:name w:val="heading 2"/>
     <w:basedOn w:val="Standard"/>
     <w:next w:val="Standard"/>
-    <w:link w:val="berschrift2Zeichen"/>
+    <w:link w:val="berschrift2Zchn"/>
     <w:uiPriority w:val="9"/>
     <w:unhideWhenUsed/>
     <w:qFormat/>
@@ -2629,7 +2408,7 @@
     <w:name w:val="heading 3"/>
     <w:basedOn w:val="Standard"/>
     <w:next w:val="Standard"/>
-    <w:link w:val="berschrift3Zeichen"/>
+    <w:link w:val="berschrift3Zchn"/>
     <w:uiPriority w:val="9"/>
     <w:semiHidden/>
     <w:unhideWhenUsed/>
@@ -2648,7 +2427,7 @@
       <w:color w:val="4F81BD" w:themeColor="accent1"/>
     </w:rPr>
   </w:style>
-  <w:style w:type="character" w:default="1" w:styleId="Absatzstandardschriftart">
+  <w:style w:type="character" w:default="1" w:styleId="Absatz-Standardschriftart">
     <w:name w:val="Default Paragraph Font"/>
     <w:uiPriority w:val="1"/>
     <w:semiHidden/>
@@ -2675,9 +2454,9 @@
     <w:semiHidden/>
     <w:unhideWhenUsed/>
   </w:style>
-  <w:style w:type="character" w:customStyle="1" w:styleId="berschrift1Zeichen">
-    <w:name w:val="Überschrift 1 Zeichen"/>
-    <w:basedOn w:val="Absatzstandardschriftart"/>
+  <w:style w:type="character" w:customStyle="1" w:styleId="berschrift1Zchn">
+    <w:name w:val="Überschrift 1 Zchn"/>
+    <w:basedOn w:val="Absatz-Standardschriftart"/>
     <w:link w:val="berschrift1"/>
     <w:uiPriority w:val="9"/>
     <w:rsid w:val="00912044"/>
@@ -2691,9 +2470,9 @@
       <w:lang w:val="de-AT"/>
     </w:rPr>
   </w:style>
-  <w:style w:type="character" w:customStyle="1" w:styleId="berschrift2Zeichen">
-    <w:name w:val="Überschrift 2 Zeichen"/>
-    <w:basedOn w:val="Absatzstandardschriftart"/>
+  <w:style w:type="character" w:customStyle="1" w:styleId="berschrift2Zchn">
+    <w:name w:val="Überschrift 2 Zchn"/>
+    <w:basedOn w:val="Absatz-Standardschriftart"/>
     <w:link w:val="berschrift2"/>
     <w:uiPriority w:val="9"/>
     <w:rsid w:val="00912044"/>
@@ -2707,9 +2486,9 @@
       <w:lang w:val="de-AT"/>
     </w:rPr>
   </w:style>
-  <w:style w:type="character" w:customStyle="1" w:styleId="berschrift3Zeichen">
-    <w:name w:val="Überschrift 3 Zeichen"/>
-    <w:basedOn w:val="Absatzstandardschriftart"/>
+  <w:style w:type="character" w:customStyle="1" w:styleId="berschrift3Zchn">
+    <w:name w:val="Überschrift 3 Zchn"/>
+    <w:basedOn w:val="Absatz-Standardschriftart"/>
     <w:link w:val="berschrift3"/>
     <w:uiPriority w:val="9"/>
     <w:semiHidden/>
@@ -2726,7 +2505,7 @@
     <w:name w:val="Title"/>
     <w:basedOn w:val="Standard"/>
     <w:next w:val="Standard"/>
-    <w:link w:val="TitelZeichen"/>
+    <w:link w:val="TitelZchn"/>
     <w:uiPriority w:val="10"/>
     <w:qFormat/>
     <w:rsid w:val="00912044"/>
@@ -2746,9 +2525,9 @@
       <w:szCs w:val="52"/>
     </w:rPr>
   </w:style>
-  <w:style w:type="character" w:customStyle="1" w:styleId="TitelZeichen">
-    <w:name w:val="Titel Zeichen"/>
-    <w:basedOn w:val="Absatzstandardschriftart"/>
+  <w:style w:type="character" w:customStyle="1" w:styleId="TitelZchn">
+    <w:name w:val="Titel Zchn"/>
+    <w:basedOn w:val="Absatz-Standardschriftart"/>
     <w:link w:val="Titel"/>
     <w:uiPriority w:val="10"/>
     <w:rsid w:val="00912044"/>
@@ -2794,7 +2573,7 @@
 </file>
 
 <file path=word/stylesWithEffects.xml><?xml version="1.0" encoding="utf-8"?>
-<w:styles xmlns:wpc="http://schemas.microsoft.com/office/word/2010/wordprocessingCanvas" xmlns:mo="http://schemas.microsoft.com/office/mac/office/2008/main" xmlns:mc="http://schemas.openxmlformats.org/markup-compatibility/2006" xmlns:mv="urn:schemas-microsoft-com:mac:vml" xmlns:o="urn:schemas-microsoft-com:office:office" xmlns:r="http://schemas.openxmlformats.org/officeDocument/2006/relationships" xmlns:m="http://schemas.openxmlformats.org/officeDocument/2006/math" xmlns:v="urn:schemas-microsoft-com:vml" xmlns:wp14="http://schemas.microsoft.com/office/word/2010/wordprocessingDrawing" xmlns:wp="http://schemas.openxmlformats.org/drawingml/2006/wordprocessingDrawing" xmlns:w10="urn:schemas-microsoft-com:office:word" xmlns:w="http://schemas.openxmlformats.org/wordprocessingml/2006/main" xmlns:w14="http://schemas.microsoft.com/office/word/2010/wordml" xmlns:wpg="http://schemas.microsoft.com/office/word/2010/wordprocessingGroup" xmlns:wpi="http://schemas.microsoft.com/office/word/2010/wordprocessingInk" xmlns:wne="http://schemas.microsoft.com/office/word/2006/wordml" xmlns:wps="http://schemas.microsoft.com/office/word/2010/wordprocessingShape" mc:Ignorable="w14 wp14">
+<w:styles xmlns:wpc="http://schemas.microsoft.com/office/word/2010/wordprocessingCanvas" xmlns:mc="http://schemas.openxmlformats.org/markup-compatibility/2006" xmlns:o="urn:schemas-microsoft-com:office:office" xmlns:r="http://schemas.openxmlformats.org/officeDocument/2006/relationships" xmlns:m="http://schemas.openxmlformats.org/officeDocument/2006/math" xmlns:v="urn:schemas-microsoft-com:vml" xmlns:wp14="http://schemas.microsoft.com/office/word/2010/wordprocessingDrawing" xmlns:wp="http://schemas.openxmlformats.org/drawingml/2006/wordprocessingDrawing" xmlns:w10="urn:schemas-microsoft-com:office:word" xmlns:w="http://schemas.openxmlformats.org/wordprocessingml/2006/main" xmlns:w14="http://schemas.microsoft.com/office/word/2010/wordml" xmlns:wpg="http://schemas.microsoft.com/office/word/2010/wordprocessingGroup" xmlns:wpi="http://schemas.microsoft.com/office/word/2010/wordprocessingInk" xmlns:wne="http://schemas.microsoft.com/office/word/2006/wordml" xmlns:wps="http://schemas.microsoft.com/office/word/2010/wordprocessingShape" mc:Ignorable="w14 wp14">
   <w:docDefaults>
     <w:rPrDefault>
       <w:rPr>
@@ -2806,7 +2585,7 @@
     </w:rPrDefault>
     <w:pPrDefault/>
   </w:docDefaults>
-  <w:latentStyles w:defLockedState="0" w:defUIPriority="99" w:defSemiHidden="1" w:defUnhideWhenUsed="1" w:defQFormat="0" w:count="276">
+  <w:latentStyles w:defLockedState="0" w:defUIPriority="99" w:defSemiHidden="1" w:defUnhideWhenUsed="1" w:defQFormat="0" w:count="267">
     <w:lsdException w:name="Normal" w:semiHidden="0" w:uiPriority="0" w:unhideWhenUsed="0" w:qFormat="1"/>
     <w:lsdException w:name="heading 1" w:semiHidden="0" w:uiPriority="9" w:unhideWhenUsed="0" w:qFormat="1"/>
     <w:lsdException w:name="heading 2" w:uiPriority="9" w:qFormat="1"/>
@@ -2949,7 +2728,7 @@
     <w:name w:val="Normal"/>
     <w:qFormat/>
   </w:style>
-  <w:style w:type="character" w:default="1" w:styleId="Absatzstandardschriftart">
+  <w:style w:type="character" w:default="1" w:styleId="Absatz-Standardschriftart">
     <w:name w:val="Default Paragraph Font"/>
     <w:uiPriority w:val="1"/>
     <w:semiHidden/>
@@ -3267,7 +3046,7 @@
 </file>
 
 <file path=customXml/itemProps1.xml><?xml version="1.0" encoding="utf-8"?>
-<ds:datastoreItem xmlns:ds="http://schemas.openxmlformats.org/officeDocument/2006/customXml" ds:itemID="{AE993186-D057-9449-8BA2-98DA801396CD}">
+<ds:datastoreItem xmlns:ds="http://schemas.openxmlformats.org/officeDocument/2006/customXml" ds:itemID="{5432D04D-14F7-478B-872D-5CB44BCA8AEC}">
   <ds:schemaRefs>
     <ds:schemaRef ds:uri="http://schemas.openxmlformats.org/officeDocument/2006/bibliography"/>
   </ds:schemaRefs>

</xml_diff>

<commit_message>
high level use-cases - lins
</commit_message>
<xml_diff>
--- a/Documentation/Usecases/Stammdaten  & Auswertung.docx
+++ b/Documentation/Usecases/Stammdaten  & Auswertung.docx
@@ -6,13 +6,8 @@
       <w:pPr>
         <w:pStyle w:val="Titel"/>
       </w:pPr>
-      <w:proofErr w:type="spellStart"/>
-      <w:r>
-        <w:t>Use</w:t>
-      </w:r>
-      <w:proofErr w:type="spellEnd"/>
-      <w:r>
-        <w:t xml:space="preserve"> Cases</w:t>
+      <w:r>
+        <w:t>Use Cases</w:t>
       </w:r>
     </w:p>
     <w:p>
@@ -365,16 +360,10 @@
     </w:p>
     <w:p>
       <w:r>
-        <w:t xml:space="preserve">Der </w:t>
-      </w:r>
-      <w:r>
-        <w:t xml:space="preserve">MA gibt einen Zeitraum ein. Außerdem wählt er Auswahlkriterien und die Art der Sortierung aus. Nachdem der MA nun seine Eingaben dem System </w:t>
-      </w:r>
-      <w:r>
-        <w:t>bestätigt hat</w:t>
-      </w:r>
-      <w:r>
-        <w:t>, wird die gewünschte Auswertung am Bildschirm ausgegeben.</w:t>
+        <w:t xml:space="preserve">Der Mitarbeiter hat eine Auswahl an Auswertungen vor sich und wählt eine. Das System verlangt verschiedene Inputs, wie etwa Zeitspanne und Sortierreihenfolge. </w:t>
+      </w:r>
+      <w:r>
+        <w:t>Im Anschluss daran wird die Auswertung angezeigt und es gibt die Möglichkeit den Datenbereich zu plotten.</w:t>
       </w:r>
     </w:p>
     <w:p>
@@ -399,6 +388,18 @@
     </w:p>
     <w:p>
       <w:pPr>
+        <w:pStyle w:val="Listenabsatz"/>
+        <w:numPr>
+          <w:ilvl w:val="0"/>
+          <w:numId w:val="9"/>
+        </w:numPr>
+      </w:pPr>
+      <w:r>
+        <w:t>Möglichkeit für das Plotten besteht</w:t>
+      </w:r>
+    </w:p>
+    <w:p>
+      <w:pPr>
         <w:pStyle w:val="berschrift1"/>
         <w:ind w:left="720"/>
       </w:pPr>
@@ -476,7 +477,7 @@
     </w:p>
     <w:p>
       <w:r>
-        <w:t>Der MA teilt dem System mit, dass er die aktuelle Auswertung drucken möchte. Das System zeigt nun an, wie die Auswertung auf Papier dargestellt wird. Nun kann der MA den Ausdruck bestätigen, und die Auswertung wird vom Drucker gedruckt</w:t>
+        <w:t>Der Mitarbeiter wählt „plotten“. Das System zeigt eine Druckvorschau an. Der Mitarbeiter bestätigt, worauf hin das die Software den Druckauftrag weiterleitet.</w:t>
       </w:r>
     </w:p>
     <w:p>
@@ -496,8 +497,13 @@
         </w:numPr>
       </w:pPr>
       <w:r>
-        <w:t>Auswertung auf ausgedrucktem Papier vorhanden</w:t>
-      </w:r>
+        <w:t xml:space="preserve">Auswertung </w:t>
+      </w:r>
+      <w:r>
+        <w:t>wird gedruckt</w:t>
+      </w:r>
+      <w:bookmarkStart w:id="0" w:name="_GoBack"/>
+      <w:bookmarkEnd w:id="0"/>
     </w:p>
     <w:p>
       <w:pPr>
@@ -634,8 +640,6 @@
           <w:numId w:val="9"/>
         </w:numPr>
       </w:pPr>
-      <w:bookmarkStart w:id="0" w:name="_GoBack"/>
-      <w:bookmarkEnd w:id="0"/>
       <w:r>
         <w:t>Journal wird am Bildschirm angezeigt</w:t>
       </w:r>
@@ -3046,7 +3050,7 @@
 </file>
 
 <file path=customXml/itemProps1.xml><?xml version="1.0" encoding="utf-8"?>
-<ds:datastoreItem xmlns:ds="http://schemas.openxmlformats.org/officeDocument/2006/customXml" ds:itemID="{5432D04D-14F7-478B-872D-5CB44BCA8AEC}">
+<ds:datastoreItem xmlns:ds="http://schemas.openxmlformats.org/officeDocument/2006/customXml" ds:itemID="{3840E504-609E-4FDF-BCD9-2DFB7E5E23C8}">
   <ds:schemaRefs>
     <ds:schemaRef ds:uri="http://schemas.openxmlformats.org/officeDocument/2006/bibliography"/>
   </ds:schemaRefs>

</xml_diff>